<commit_message>
[English Tech] add cour of the day
</commit_message>
<xml_diff>
--- a/Semestre 1/English Tech/Cours n°12/Cours-12.docx
+++ b/Semestre 1/English Tech/Cours n°12/Cours-12.docx
@@ -430,12 +430,69 @@
         <w:rPr>
           <w:lang w:val="en-US"/>
         </w:rPr>
-        <w:t xml:space="preserve"> If the other person haven’t have this get 1 points.</w:t>
+        <w:t xml:space="preserve"> If the other person </w:t>
+      </w:r>
+      <w:r>
+        <w:rPr>
+          <w:lang w:val="en-US"/>
+        </w:rPr>
+        <w:t>hasn’t</w:t>
+      </w:r>
+      <w:r>
+        <w:rPr>
+          <w:lang w:val="en-US"/>
+        </w:rPr>
+        <w:t xml:space="preserve"> </w:t>
+      </w:r>
+      <w:r>
+        <w:rPr>
+          <w:lang w:val="en-US"/>
+        </w:rPr>
+        <w:t>had</w:t>
+      </w:r>
+      <w:r>
+        <w:rPr>
+          <w:lang w:val="en-US"/>
+        </w:rPr>
+        <w:t xml:space="preserve"> this get 1 </w:t>
+      </w:r>
+      <w:r>
+        <w:rPr>
+          <w:lang w:val="en-US"/>
+        </w:rPr>
+        <w:t>point</w:t>
+      </w:r>
+      <w:r>
+        <w:rPr>
+          <w:lang w:val="en-US"/>
+        </w:rPr>
+        <w:t>.</w:t>
       </w:r>
     </w:p>
     <w:p>
       <w:pPr>
         <w:pStyle w:val="Text"/>
+        <w:rPr>
+          <w:lang w:val="en-US"/>
+        </w:rPr>
+      </w:pPr>
+    </w:p>
+    <w:p>
+      <w:pPr>
+        <w:pStyle w:val="Categorie"/>
+        <w:rPr>
+          <w:lang w:val="en-US"/>
+        </w:rPr>
+      </w:pPr>
+      <w:r>
+        <w:rPr>
+          <w:lang w:val="en-US"/>
+        </w:rPr>
+        <w:t>CV / Resume</w:t>
+      </w:r>
+    </w:p>
+    <w:p>
+      <w:pPr>
         <w:rPr>
           <w:lang w:val="en-US"/>
         </w:rPr>

</xml_diff>